<commit_message>
feat: update wizard navigation and document formatting for oficio editing
</commit_message>
<xml_diff>
--- a/viagens/documents/oficio_model.docx
+++ b/viagens/documents/oficio_model.docx
@@ -330,8 +330,8 @@
           <w:iCs w:val="0"/>
           <w:strike w:val="0"/>
           <w:color w:val="000000"/>
-          <w:sz w:val="16"/>
-          <w:szCs w:val="16"/>
+          <w:sz w:val="12"/>
+          <w:szCs w:val="12"/>
           <w:u w:val="none"/>
         </w:rPr>
       </w:pPr>
@@ -399,8 +399,8 @@
           <w:iCs w:val="0"/>
           <w:strike w:val="0"/>
           <w:color w:val="262626"/>
-          <w:sz w:val="16"/>
-          <w:szCs w:val="16"/>
+          <w:sz w:val="12"/>
+          <w:szCs w:val="12"/>
           <w:u w:val="none"/>
         </w:rPr>
       </w:pPr>
@@ -444,10 +444,16 @@
         <w:trPr>
           <w:cantSplit w:val="0"/>
           <w:trHeight w:val="600" w:hRule="atLeast"/>
-          <w:tblHeader w:val="0"/>
+          <w:tblHeader w:val="1"/>
         </w:trPr>
         <w:tc>
           <w:tcPr>
+            <w:tcMar>
+              <w:top w:w="56.69291338582678" w:type="dxa"/>
+              <w:left w:w="56.69291338582678" w:type="dxa"/>
+              <w:bottom w:w="56.69291338582678" w:type="dxa"/>
+              <w:right w:w="56.69291338582678" w:type="dxa"/>
+            </w:tcMar>
             <w:vAlign w:val="center"/>
           </w:tcPr>
           <w:p>
@@ -481,6 +487,12 @@
         </w:tc>
         <w:tc>
           <w:tcPr>
+            <w:tcMar>
+              <w:top w:w="56.69291338582678" w:type="dxa"/>
+              <w:left w:w="56.69291338582678" w:type="dxa"/>
+              <w:bottom w:w="56.69291338582678" w:type="dxa"/>
+              <w:right w:w="56.69291338582678" w:type="dxa"/>
+            </w:tcMar>
             <w:vAlign w:val="center"/>
           </w:tcPr>
           <w:p>
@@ -515,6 +527,12 @@
         </w:tc>
         <w:tc>
           <w:tcPr>
+            <w:tcMar>
+              <w:top w:w="56.69291338582678" w:type="dxa"/>
+              <w:left w:w="56.69291338582678" w:type="dxa"/>
+              <w:bottom w:w="56.69291338582678" w:type="dxa"/>
+              <w:right w:w="56.69291338582678" w:type="dxa"/>
+            </w:tcMar>
             <w:vAlign w:val="center"/>
           </w:tcPr>
           <w:p>
@@ -552,6 +570,12 @@
         </w:tc>
         <w:tc>
           <w:tcPr>
+            <w:tcMar>
+              <w:top w:w="56.69291338582678" w:type="dxa"/>
+              <w:left w:w="56.69291338582678" w:type="dxa"/>
+              <w:bottom w:w="56.69291338582678" w:type="dxa"/>
+              <w:right w:w="56.69291338582678" w:type="dxa"/>
+            </w:tcMar>
             <w:vAlign w:val="center"/>
           </w:tcPr>
           <w:p>
@@ -614,36 +638,42 @@
           <w:tblHeader w:val="0"/>
         </w:trPr>
         <w:tc>
-          <w:tcPr/>
-          <w:p>
-            <w:pPr>
-              <w:rPr/>
-            </w:pPr>
-            <w:r>
-              <w:rPr>
-                <w:rFonts w:ascii="Times New Roman" w:cs="Times New Roman" w:eastAsia="Times New Roman" w:hAnsi="Times New Roman"/>
-                <w:b w:val="0"/>
-                <w:bCs w:val="0"/>
-                <w:i w:val="0"/>
-                <w:iCs w:val="0"/>
-                <w:strike w:val="0"/>
-                <w:color w:val="000000"/>
-                <w:sz w:val="16"/>
-                <w:szCs w:val="16"/>
-                <w:u w:val="none"/>
+          <w:tcPr>
+            <w:tcMar>
+              <w:top w:w="113.38582677165356" w:type="dxa"/>
+              <w:left w:w="113.38582677165356" w:type="dxa"/>
+              <w:bottom w:w="113.38582677165356" w:type="dxa"/>
+              <w:right w:w="113.38582677165356" w:type="dxa"/>
+            </w:tcMar>
+          </w:tcPr>
+          <w:p>
+            <w:pPr>
+              <w:rPr>
+                <w:rFonts w:ascii="Times New Roman" w:cs="Times New Roman" w:eastAsia="Times New Roman" w:hAnsi="Times New Roman"/>
+                <w:sz w:val="16"/>
+                <w:szCs w:val="16"/>
+              </w:rPr>
+            </w:pPr>
+            <w:r>
+              <w:rPr>
+                <w:rFonts w:ascii="Times New Roman" w:cs="Times New Roman" w:eastAsia="Times New Roman" w:hAnsi="Times New Roman"/>
+                <w:sz w:val="16"/>
+                <w:szCs w:val="16"/>
                 <w:rtl w:val="0"/>
               </w:rPr>
               <w:t xml:space="preserve">{{col_servidor}}</w:t>
-            </w:r>
-            <w:r>
-              <w:rPr>
-                <w:rtl w:val="0"/>
-              </w:rPr>
             </w:r>
           </w:p>
         </w:tc>
         <w:tc>
-          <w:tcPr/>
+          <w:tcPr>
+            <w:tcMar>
+              <w:top w:w="113.38582677165356" w:type="dxa"/>
+              <w:left w:w="113.38582677165356" w:type="dxa"/>
+              <w:bottom w:w="113.38582677165356" w:type="dxa"/>
+              <w:right w:w="113.38582677165356" w:type="dxa"/>
+            </w:tcMar>
+          </w:tcPr>
           <w:p>
             <w:pPr>
               <w:ind w:left="0" w:right="-90" w:firstLine="0"/>
@@ -677,7 +707,14 @@
           </w:p>
         </w:tc>
         <w:tc>
-          <w:tcPr/>
+          <w:tcPr>
+            <w:tcMar>
+              <w:top w:w="113.38582677165356" w:type="dxa"/>
+              <w:left w:w="113.38582677165356" w:type="dxa"/>
+              <w:bottom w:w="113.38582677165356" w:type="dxa"/>
+              <w:right w:w="113.38582677165356" w:type="dxa"/>
+            </w:tcMar>
+          </w:tcPr>
           <w:p>
             <w:pPr>
               <w:ind w:left="0" w:right="-90" w:firstLine="0"/>
@@ -711,7 +748,14 @@
           </w:p>
         </w:tc>
         <w:tc>
-          <w:tcPr/>
+          <w:tcPr>
+            <w:tcMar>
+              <w:top w:w="113.38582677165356" w:type="dxa"/>
+              <w:left w:w="113.38582677165356" w:type="dxa"/>
+              <w:bottom w:w="113.38582677165356" w:type="dxa"/>
+              <w:right w:w="113.38582677165356" w:type="dxa"/>
+            </w:tcMar>
+          </w:tcPr>
           <w:p>
             <w:pPr>
               <w:ind w:left="0" w:right="-90" w:firstLine="0"/>
@@ -801,7 +845,7 @@
       <w:tr>
         <w:trPr>
           <w:cantSplit w:val="0"/>
-          <w:trHeight w:val="660" w:hRule="atLeast"/>
+          <w:trHeight w:val="570" w:hRule="atLeast"/>
           <w:tblHeader w:val="0"/>
         </w:trPr>
         <w:tc>
@@ -1029,15 +1073,23 @@
         </w:trPr>
         <w:tc>
           <w:tcPr>
+            <w:tcMar>
+              <w:top w:w="113.38582677165356" w:type="dxa"/>
+              <w:left w:w="113.38582677165356" w:type="dxa"/>
+              <w:bottom w:w="113.38582677165356" w:type="dxa"/>
+              <w:right w:w="113.38582677165356" w:type="dxa"/>
+            </w:tcMar>
             <w:vAlign w:val="center"/>
           </w:tcPr>
           <w:p>
             <w:pPr>
               <w:jc w:val="left"/>
               <w:rPr>
-                <w:rFonts w:ascii="Arial" w:cs="Arial" w:eastAsia="Arial" w:hAnsi="Arial"/>
-                <w:sz w:val="12"/>
-                <w:szCs w:val="12"/>
+                <w:rFonts w:ascii="Times New Roman" w:cs="Times New Roman" w:eastAsia="Times New Roman" w:hAnsi="Times New Roman"/>
+                <w:b w:val="1"/>
+                <w:bCs w:val="1"/>
+                <w:sz w:val="16"/>
+                <w:szCs w:val="16"/>
               </w:rPr>
             </w:pPr>
             <w:r>
@@ -1065,6 +1117,12 @@
         </w:tc>
         <w:tc>
           <w:tcPr>
+            <w:tcMar>
+              <w:top w:w="113.38582677165356" w:type="dxa"/>
+              <w:left w:w="113.38582677165356" w:type="dxa"/>
+              <w:bottom w:w="113.38582677165356" w:type="dxa"/>
+              <w:right w:w="113.38582677165356" w:type="dxa"/>
+            </w:tcMar>
             <w:vAlign w:val="center"/>
           </w:tcPr>
           <w:p>
@@ -1206,12 +1264,16 @@
         <w:tblLook w:val="0600"/>
       </w:tblPr>
       <w:tblGrid>
-        <w:gridCol w:w="5610"/>
-        <w:gridCol w:w="5400"/>
+        <w:gridCol w:w="2850"/>
+        <w:gridCol w:w="2745"/>
+        <w:gridCol w:w="2745"/>
+        <w:gridCol w:w="2670"/>
         <w:tblGridChange w:id="0">
           <w:tblGrid>
-            <w:gridCol w:w="5610"/>
-            <w:gridCol w:w="5400"/>
+            <w:gridCol w:w="2850"/>
+            <w:gridCol w:w="2745"/>
+            <w:gridCol w:w="2745"/>
+            <w:gridCol w:w="2670"/>
           </w:tblGrid>
         </w:tblGridChange>
       </w:tblGrid>
@@ -1223,51 +1285,55 @@
         </w:trPr>
         <w:tc>
           <w:tcPr>
+            <w:gridSpan w:val="2"/>
+            <w:tcMar>
+              <w:left w:w="0.0" w:type="dxa"/>
+              <w:right w:w="0.0" w:type="dxa"/>
+            </w:tcMar>
             <w:vAlign w:val="center"/>
           </w:tcPr>
           <w:p>
             <w:pPr>
-              <w:jc w:val="left"/>
-              <w:rPr>
-                <w:rFonts w:ascii="Arial" w:cs="Arial" w:eastAsia="Arial" w:hAnsi="Arial"/>
-                <w:sz w:val="12"/>
-                <w:szCs w:val="12"/>
-              </w:rPr>
-            </w:pPr>
-            <w:r>
+              <w:widowControl w:val="0"/>
+              <w:ind w:left="141.73228346456688" w:right="67.44094488189063" w:firstLine="0"/>
               <w:rPr>
                 <w:rFonts w:ascii="Times New Roman" w:cs="Times New Roman" w:eastAsia="Times New Roman" w:hAnsi="Times New Roman"/>
                 <w:b w:val="1"/>
                 <w:bCs w:val="1"/>
-                <w:i w:val="0"/>
-                <w:iCs w:val="0"/>
-                <w:strike w:val="0"/>
-                <w:color w:val="000000"/>
-                <w:sz w:val="16"/>
-                <w:szCs w:val="16"/>
-                <w:u w:val="none"/>
-                <w:rtl w:val="0"/>
-              </w:rPr>
-              <w:t xml:space="preserve">{{col_ida_saida}}</w:t>
-            </w:r>
-            <w:r>
-              <w:rPr>
-                <w:rtl w:val="0"/>
-              </w:rPr>
+                <w:sz w:val="16"/>
+                <w:szCs w:val="16"/>
+              </w:rPr>
+            </w:pPr>
+            <w:r>
+              <w:rPr>
+                <w:rFonts w:ascii="Times New Roman" w:cs="Times New Roman" w:eastAsia="Times New Roman" w:hAnsi="Times New Roman"/>
+                <w:b w:val="1"/>
+                <w:bCs w:val="1"/>
+                <w:sz w:val="16"/>
+                <w:szCs w:val="16"/>
+                <w:rtl w:val="0"/>
+              </w:rPr>
+              <w:t xml:space="preserve">Saída {{destino}}: {{data_hora_saida_destino}}</w:t>
             </w:r>
           </w:p>
         </w:tc>
         <w:tc>
           <w:tcPr>
+            <w:gridSpan w:val="2"/>
+            <w:tcMar>
+              <w:left w:w="0.0" w:type="dxa"/>
+              <w:right w:w="0.0" w:type="dxa"/>
+            </w:tcMar>
             <w:vAlign w:val="center"/>
           </w:tcPr>
           <w:p>
             <w:pPr>
-              <w:jc w:val="left"/>
-              <w:rPr>
-                <w:rFonts w:ascii="Arial" w:cs="Arial" w:eastAsia="Arial" w:hAnsi="Arial"/>
-                <w:sz w:val="12"/>
-                <w:szCs w:val="12"/>
+              <w:widowControl w:val="0"/>
+              <w:ind w:left="141.7322834645671" w:firstLine="0"/>
+              <w:rPr>
+                <w:rFonts w:ascii="Times New Roman" w:cs="Times New Roman" w:eastAsia="Times New Roman" w:hAnsi="Times New Roman"/>
+                <w:sz w:val="16"/>
+                <w:szCs w:val="16"/>
               </w:rPr>
             </w:pPr>
             <w:r>
@@ -1275,16 +1341,11 @@
                 <w:rFonts w:ascii="Times New Roman" w:cs="Times New Roman" w:eastAsia="Times New Roman" w:hAnsi="Times New Roman"/>
                 <w:b w:val="1"/>
                 <w:bCs w:val="1"/>
-                <w:i w:val="0"/>
-                <w:iCs w:val="0"/>
-                <w:strike w:val="0"/>
-                <w:color w:val="000000"/>
-                <w:sz w:val="16"/>
-                <w:szCs w:val="16"/>
-                <w:u w:val="none"/>
-                <w:rtl w:val="0"/>
-              </w:rPr>
-              <w:t xml:space="preserve">{{col_ida_chegada}}</w:t>
+                <w:sz w:val="16"/>
+                <w:szCs w:val="16"/>
+                <w:rtl w:val="0"/>
+              </w:rPr>
+              <w:t xml:space="preserve">Chegada {{sede}}: {{data_hora_chegada_sede}}</w:t>
             </w:r>
             <w:r>
               <w:rPr>
@@ -1322,7 +1383,7 @@
     <w:tbl>
       <w:tblPr>
         <w:tblStyle w:val="Table6"/>
-        <w:tblW w:w="11017.5" w:type="dxa"/>
+        <w:tblW w:w="11002.5" w:type="dxa"/>
         <w:jc w:val="left"/>
         <w:tblBorders>
           <w:top w:color="000000" w:space="0" w:sz="4" w:val="single"/>
@@ -1338,12 +1399,12 @@
       <w:tblGrid>
         <w:gridCol w:w="3735"/>
         <w:gridCol w:w="3735"/>
-        <w:gridCol w:w="3547.5"/>
+        <w:gridCol w:w="3532.5"/>
         <w:tblGridChange w:id="0">
           <w:tblGrid>
             <w:gridCol w:w="3735"/>
             <w:gridCol w:w="3735"/>
-            <w:gridCol w:w="3547.5"/>
+            <w:gridCol w:w="3532.5"/>
           </w:tblGrid>
         </w:tblGridChange>
       </w:tblGrid>
@@ -1571,7 +1632,7 @@
     <w:tbl>
       <w:tblPr>
         <w:tblStyle w:val="Table7"/>
-        <w:tblW w:w="11025.0" w:type="dxa"/>
+        <w:tblW w:w="11010.0" w:type="dxa"/>
         <w:jc w:val="left"/>
         <w:tblBorders>
           <w:top w:color="000000" w:space="0" w:sz="4" w:val="single"/>
@@ -1585,10 +1646,10 @@
         <w:tblLook w:val="0600"/>
       </w:tblPr>
       <w:tblGrid>
-        <w:gridCol w:w="11025"/>
+        <w:gridCol w:w="11010"/>
         <w:tblGridChange w:id="0">
           <w:tblGrid>
-            <w:gridCol w:w="11025"/>
+            <w:gridCol w:w="11010"/>
           </w:tblGrid>
         </w:tblGridChange>
       </w:tblGrid>
@@ -2168,12 +2229,12 @@
         <wp:inline distB="0" distT="0" distL="114300" distR="114300">
           <wp:extent cx="929640" cy="162560"/>
           <wp:effectExtent b="0" l="0" r="0" t="0"/>
-          <wp:docPr id="2" name="image2.png"/>
+          <wp:docPr id="2" name="image1.png"/>
           <a:graphic>
             <a:graphicData uri="http://schemas.openxmlformats.org/drawingml/2006/picture">
               <pic:pic>
                 <pic:nvPicPr>
-                  <pic:cNvPr id="0" name="image2.png"/>
+                  <pic:cNvPr id="0" name="image1.png"/>
                   <pic:cNvPicPr preferRelativeResize="0"/>
                 </pic:nvPicPr>
                 <pic:blipFill>
@@ -2266,12 +2327,12 @@
           <wp:extent cx="709613" cy="896353"/>
           <wp:effectExtent b="0" l="0" r="0" t="0"/>
           <wp:wrapNone/>
-          <wp:docPr id="1" name="image1.png"/>
+          <wp:docPr id="1" name="image2.png"/>
           <a:graphic>
             <a:graphicData uri="http://schemas.openxmlformats.org/drawingml/2006/picture">
               <pic:pic>
                 <pic:nvPicPr>
-                  <pic:cNvPr id="0" name="image1.png"/>
+                  <pic:cNvPr id="0" name="image2.png"/>
                   <pic:cNvPicPr preferRelativeResize="0"/>
                 </pic:nvPicPr>
                 <pic:blipFill>

</xml_diff>

<commit_message>
refactor: update oficio document template and improve test cases for editing flow
</commit_message>
<xml_diff>
--- a/viagens/documents/oficio_model.docx
+++ b/viagens/documents/oficio_model.docx
@@ -78,7 +78,7 @@
                 <w:u w:val="none"/>
                 <w:rtl w:val="0"/>
               </w:rPr>
-              <w:t xml:space="preserve">Ofício N .º {{oficio}}/{{ano}}</w:t>
+              <w:t xml:space="preserve">Ofício N .º {{oficio}}/{{ano}} {{assunto_oficio}}</w:t>
             </w:r>
             <w:r>
               <w:rPr>
@@ -216,16 +216,11 @@
                 <w:rFonts w:ascii="Times New Roman" w:cs="Times New Roman" w:eastAsia="Times New Roman" w:hAnsi="Times New Roman"/>
                 <w:b w:val="1"/>
                 <w:bCs w:val="1"/>
-                <w:i w:val="0"/>
-                <w:iCs w:val="0"/>
-                <w:strike w:val="0"/>
-                <w:color w:val="000000"/>
-                <w:sz w:val="16"/>
-                <w:szCs w:val="16"/>
-                <w:u w:val="none"/>
-                <w:rtl w:val="0"/>
-              </w:rPr>
-              <w:t xml:space="preserve">GABINETE DO DELEGADO GERAL ADJUNTO</w:t>
+                <w:sz w:val="16"/>
+                <w:szCs w:val="16"/>
+                <w:rtl w:val="0"/>
+              </w:rPr>
+              <w:t xml:space="preserve">{{orgao_destino}}</w:t>
             </w:r>
             <w:r>
               <w:rPr>
@@ -306,7 +301,17 @@
                 <w:u w:val="none"/>
                 <w:rtl w:val="0"/>
               </w:rPr>
-              <w:t xml:space="preserve">Assunto: Solicitação de autorização e concessão de diárias.</w:t>
+              <w:t xml:space="preserve">Assunto: </w:t>
+            </w:r>
+            <w:r>
+              <w:rPr>
+                <w:rFonts w:ascii="Times New Roman" w:cs="Times New Roman" w:eastAsia="Times New Roman" w:hAnsi="Times New Roman"/>
+                <w:color w:val="262626"/>
+                <w:sz w:val="16"/>
+                <w:szCs w:val="16"/>
+                <w:rtl w:val="0"/>
+              </w:rPr>
+              <w:t xml:space="preserve">{{assunto}}</w:t>
             </w:r>
             <w:r>
               <w:rPr>
@@ -378,7 +383,33 @@
           <w:u w:val="none"/>
           <w:rtl w:val="0"/>
         </w:rPr>
-        <w:t xml:space="preserve"> Através deste, solicito autorização e medidas para a concessão de diárias e recursos para combustível, conforme cronograma abaixo:</w:t>
+        <w:t xml:space="preserve"> Através deste, solicito </w:t>
+      </w:r>
+      <w:r>
+        <w:rPr>
+          <w:rFonts w:ascii="Times New Roman" w:cs="Times New Roman" w:eastAsia="Times New Roman" w:hAnsi="Times New Roman"/>
+          <w:color w:val="262626"/>
+          <w:sz w:val="16"/>
+          <w:szCs w:val="16"/>
+          <w:rtl w:val="0"/>
+        </w:rPr>
+        <w:t xml:space="preserve">{{assunto}}</w:t>
+      </w:r>
+      <w:r>
+        <w:rPr>
+          <w:rFonts w:ascii="Times New Roman" w:cs="Times New Roman" w:eastAsia="Times New Roman" w:hAnsi="Times New Roman"/>
+          <w:b w:val="0"/>
+          <w:bCs w:val="0"/>
+          <w:i w:val="0"/>
+          <w:iCs w:val="0"/>
+          <w:strike w:val="0"/>
+          <w:color w:val="262626"/>
+          <w:sz w:val="16"/>
+          <w:szCs w:val="16"/>
+          <w:u w:val="none"/>
+          <w:rtl w:val="0"/>
+        </w:rPr>
+        <w:t xml:space="preserve"> e medidas para a concessão de diárias e recursos para combustível, conforme cronograma abaixo:</w:t>
       </w:r>
       <w:r>
         <w:rPr>
@@ -1313,7 +1344,7 @@
                 <w:szCs w:val="16"/>
                 <w:rtl w:val="0"/>
               </w:rPr>
-              <w:t xml:space="preserve">Saída {{destino}}: {{data_hora_saida_destino}}</w:t>
+              <w:t xml:space="preserve">{{col_volta_saida}}</w:t>
             </w:r>
           </w:p>
         </w:tc>
@@ -1332,25 +1363,22 @@
               <w:ind w:left="141.7322834645671" w:firstLine="0"/>
               <w:rPr>
                 <w:rFonts w:ascii="Times New Roman" w:cs="Times New Roman" w:eastAsia="Times New Roman" w:hAnsi="Times New Roman"/>
-                <w:sz w:val="16"/>
-                <w:szCs w:val="16"/>
-              </w:rPr>
-            </w:pPr>
-            <w:r>
-              <w:rPr>
-                <w:rFonts w:ascii="Times New Roman" w:cs="Times New Roman" w:eastAsia="Times New Roman" w:hAnsi="Times New Roman"/>
-                <w:b w:val="1"/>
-                <w:bCs w:val="1"/>
-                <w:sz w:val="16"/>
-                <w:szCs w:val="16"/>
-                <w:rtl w:val="0"/>
-              </w:rPr>
-              <w:t xml:space="preserve">Chegada {{sede}}: {{data_hora_chegada_sede}}</w:t>
-            </w:r>
-            <w:r>
-              <w:rPr>
-                <w:rtl w:val="0"/>
-              </w:rPr>
+                <w:b w:val="1"/>
+                <w:bCs w:val="1"/>
+                <w:sz w:val="16"/>
+                <w:szCs w:val="16"/>
+              </w:rPr>
+            </w:pPr>
+            <w:r>
+              <w:rPr>
+                <w:rFonts w:ascii="Times New Roman" w:cs="Times New Roman" w:eastAsia="Times New Roman" w:hAnsi="Times New Roman"/>
+                <w:b w:val="1"/>
+                <w:bCs w:val="1"/>
+                <w:sz w:val="16"/>
+                <w:szCs w:val="16"/>
+                <w:rtl w:val="0"/>
+              </w:rPr>
+              <w:t xml:space="preserve">{{col_volta_chegada}}</w:t>
             </w:r>
           </w:p>
         </w:tc>
@@ -1497,7 +1525,18 @@
                 <w:u w:val="none"/>
                 <w:rtl w:val="0"/>
               </w:rPr>
-              <w:t xml:space="preserve">Motorista: {{motorista}}</w:t>
+              <w:t xml:space="preserve">Motorista: </w:t>
+            </w:r>
+            <w:r>
+              <w:rPr>
+                <w:rFonts w:ascii="Times New Roman" w:cs="Times New Roman" w:eastAsia="Times New Roman" w:hAnsi="Times New Roman"/>
+                <w:b w:val="1"/>
+                <w:bCs w:val="1"/>
+                <w:sz w:val="16"/>
+                <w:szCs w:val="16"/>
+                <w:rtl w:val="0"/>
+              </w:rPr>
+              <w:t xml:space="preserve">{{motorista_formatado}}</w:t>
             </w:r>
             <w:r>
               <w:rPr>
@@ -1558,7 +1597,18 @@
                 <w:u w:val="none"/>
                 <w:rtl w:val="0"/>
               </w:rPr>
-              <w:t xml:space="preserve">Viatura {{caracterizada}} </w:t>
+              <w:t xml:space="preserve">Viatura </w:t>
+            </w:r>
+            <w:r>
+              <w:rPr>
+                <w:rFonts w:ascii="Times New Roman" w:cs="Times New Roman" w:eastAsia="Times New Roman" w:hAnsi="Times New Roman"/>
+                <w:b w:val="1"/>
+                <w:bCs w:val="1"/>
+                <w:sz w:val="16"/>
+                <w:szCs w:val="16"/>
+                <w:rtl w:val="0"/>
+              </w:rPr>
+              <w:t xml:space="preserve">{{tipo_viatura}}</w:t>
             </w:r>
             <w:r>
               <w:rPr>
@@ -1894,7 +1944,34 @@
                 <w:u w:val="none"/>
                 <w:rtl w:val="0"/>
               </w:rPr>
-              <w:t xml:space="preserve">Motivo da Viagem: {{motivo}} na cidade de {{destino}}.</w:t>
+              <w:t xml:space="preserve">Motivo da Viagem: {{motivo}} na cidade de </w:t>
+            </w:r>
+            <w:r>
+              <w:rPr>
+                <w:rFonts w:ascii="Times New Roman" w:cs="Times New Roman" w:eastAsia="Times New Roman" w:hAnsi="Times New Roman"/>
+                <w:b w:val="1"/>
+                <w:bCs w:val="1"/>
+                <w:sz w:val="16"/>
+                <w:szCs w:val="16"/>
+                <w:rtl w:val="0"/>
+              </w:rPr>
+              <w:t xml:space="preserve">{{destinos_bloco}}</w:t>
+            </w:r>
+            <w:r>
+              <w:rPr>
+                <w:rFonts w:ascii="Times New Roman" w:cs="Times New Roman" w:eastAsia="Times New Roman" w:hAnsi="Times New Roman"/>
+                <w:b w:val="1"/>
+                <w:bCs w:val="1"/>
+                <w:i w:val="0"/>
+                <w:iCs w:val="0"/>
+                <w:strike w:val="0"/>
+                <w:color w:val="000000"/>
+                <w:sz w:val="16"/>
+                <w:szCs w:val="16"/>
+                <w:u w:val="none"/>
+                <w:rtl w:val="0"/>
+              </w:rPr>
+              <w:t xml:space="preserve">.</w:t>
             </w:r>
             <w:r>
               <w:rPr>
@@ -2020,31 +2097,48 @@
     </w:p>
     <w:p>
       <w:pPr>
-        <w:spacing w:after="0" w:before="0" w:lineRule="auto"/>
-        <w:ind w:left="0" w:right="0" w:firstLine="0"/>
         <w:jc w:val="center"/>
-        <w:rPr/>
-      </w:pPr>
-      <w:r>
         <w:rPr>
           <w:rFonts w:ascii="Times New Roman" w:cs="Times New Roman" w:eastAsia="Times New Roman" w:hAnsi="Times New Roman"/>
           <w:b w:val="1"/>
           <w:bCs w:val="1"/>
-          <w:i w:val="0"/>
-          <w:iCs w:val="0"/>
-          <w:strike w:val="0"/>
-          <w:color w:val="000000"/>
           <w:sz w:val="16"/>
           <w:szCs w:val="16"/>
-          <w:u w:val="none"/>
+        </w:rPr>
+      </w:pPr>
+      <w:r>
+        <w:rPr>
+          <w:rFonts w:ascii="Times New Roman" w:cs="Times New Roman" w:eastAsia="Times New Roman" w:hAnsi="Times New Roman"/>
+          <w:b w:val="1"/>
+          <w:bCs w:val="1"/>
+          <w:sz w:val="16"/>
+          <w:szCs w:val="16"/>
           <w:rtl w:val="0"/>
         </w:rPr>
-        <w:t xml:space="preserve">JOÃO MARIO NUNES DE GOES</w:t>
+        <w:t xml:space="preserve">{{nome_chefia}}</w:t>
       </w:r>
+    </w:p>
+    <w:p>
+      <w:pPr>
+        <w:jc w:val="center"/>
+        <w:rPr>
+          <w:rFonts w:ascii="Times New Roman" w:cs="Times New Roman" w:eastAsia="Times New Roman" w:hAnsi="Times New Roman"/>
+          <w:b w:val="1"/>
+          <w:bCs w:val="1"/>
+          <w:sz w:val="16"/>
+          <w:szCs w:val="16"/>
+        </w:rPr>
+      </w:pPr>
       <w:r>
         <w:rPr>
+          <w:rFonts w:ascii="Times New Roman" w:cs="Times New Roman" w:eastAsia="Times New Roman" w:hAnsi="Times New Roman"/>
+          <w:b w:val="1"/>
+          <w:bCs w:val="1"/>
+          <w:sz w:val="16"/>
+          <w:szCs w:val="16"/>
           <w:rtl w:val="0"/>
         </w:rPr>
+        <w:t xml:space="preserve">{{cargo_chefia}}</w:t>
       </w:r>
     </w:p>
     <w:p>
@@ -2052,24 +2146,14 @@
         <w:spacing w:after="0" w:before="0" w:lineRule="auto"/>
         <w:ind w:left="0" w:right="0" w:firstLine="0"/>
         <w:jc w:val="center"/>
-        <w:rPr/>
-      </w:pPr>
-      <w:r>
         <w:rPr>
           <w:rFonts w:ascii="Times New Roman" w:cs="Times New Roman" w:eastAsia="Times New Roman" w:hAnsi="Times New Roman"/>
           <w:b w:val="1"/>
           <w:bCs w:val="1"/>
-          <w:i w:val="0"/>
-          <w:iCs w:val="0"/>
-          <w:strike w:val="0"/>
-          <w:color w:val="000000"/>
           <w:sz w:val="16"/>
           <w:szCs w:val="16"/>
-          <w:u w:val="none"/>
-          <w:rtl w:val="0"/>
-        </w:rPr>
-        <w:t xml:space="preserve">Assessor de Comunicação Social</w:t>
-      </w:r>
+        </w:rPr>
+      </w:pPr>
       <w:r>
         <w:rPr>
           <w:rtl w:val="0"/>

</xml_diff>

<commit_message>
Unificou a lógica de assunto (autoriza/convalida) para manter cabeçalho, linha “Assunto” e corpo coerentes. Implementou replace de placeholders preservando formatação do DOCX (runs), evitando negrito/quebras indevidas. Corrigiu o placeholder do rodapé no template DOCX. Ajustes no gerador e template
</commit_message>
<xml_diff>
--- a/viagens/documents/oficio_model.docx
+++ b/viagens/documents/oficio_model.docx
@@ -163,16 +163,11 @@
                 <w:rFonts w:ascii="Times New Roman" w:cs="Times New Roman" w:eastAsia="Times New Roman" w:hAnsi="Times New Roman"/>
                 <w:b w:val="1"/>
                 <w:bCs w:val="1"/>
-                <w:i w:val="0"/>
-                <w:iCs w:val="0"/>
-                <w:strike w:val="0"/>
-                <w:color w:val="000000"/>
-                <w:sz w:val="16"/>
-                <w:szCs w:val="16"/>
-                <w:u w:val="none"/>
-                <w:rtl w:val="0"/>
-              </w:rPr>
-              <w:t xml:space="preserve">ASSESSORIA DE COMUNICAÇÃO SOCIAL</w:t>
+                <w:sz w:val="16"/>
+                <w:szCs w:val="16"/>
+                <w:rtl w:val="0"/>
+              </w:rPr>
+              <w:t xml:space="preserve">{{unidade}}</w:t>
             </w:r>
             <w:r>
               <w:rPr>
@@ -311,7 +306,7 @@
                 <w:szCs w:val="16"/>
                 <w:rtl w:val="0"/>
               </w:rPr>
-              <w:t xml:space="preserve">{{assunto}}</w:t>
+              <w:t xml:space="preserve">{{assunto_linha}}</w:t>
             </w:r>
             <w:r>
               <w:rPr>
@@ -393,7 +388,7 @@
           <w:szCs w:val="16"/>
           <w:rtl w:val="0"/>
         </w:rPr>
-        <w:t xml:space="preserve">{{assunto}}</w:t>
+        <w:t xml:space="preserve">{{assunto_termo}}</w:t>
       </w:r>
       <w:r>
         <w:rPr>
@@ -1744,128 +1739,6 @@
           </w:p>
           <w:p>
             <w:pPr>
-              <w:spacing w:after="0" w:before="0" w:lineRule="auto"/>
-              <w:ind w:left="0" w:right="0" w:firstLine="0"/>
-              <w:jc w:val="left"/>
-              <w:rPr/>
-            </w:pPr>
-            <w:r>
-              <w:rPr>
-                <w:rFonts w:ascii="Times New Roman" w:cs="Times New Roman" w:eastAsia="Times New Roman" w:hAnsi="Times New Roman"/>
-                <w:b w:val="1"/>
-                <w:bCs w:val="1"/>
-                <w:i w:val="0"/>
-                <w:iCs w:val="0"/>
-                <w:strike w:val="0"/>
-                <w:color w:val="000000"/>
-                <w:sz w:val="16"/>
-                <w:szCs w:val="16"/>
-                <w:u w:val="none"/>
-                <w:rtl w:val="0"/>
-              </w:rPr>
-              <w:t xml:space="preserve">(</w:t>
-            </w:r>
-            <w:r>
-              <w:rPr>
-                <w:rFonts w:ascii="Times New Roman" w:cs="Times New Roman" w:eastAsia="Times New Roman" w:hAnsi="Times New Roman"/>
-                <w:b w:val="1"/>
-                <w:bCs w:val="1"/>
-                <w:i w:val="0"/>
-                <w:iCs w:val="0"/>
-                <w:strike w:val="0"/>
-                <w:color w:val="ff0066"/>
-                <w:sz w:val="16"/>
-                <w:szCs w:val="16"/>
-                <w:u w:val="none"/>
-                <w:rtl w:val="0"/>
-              </w:rPr>
-              <w:t xml:space="preserve">X</w:t>
-            </w:r>
-            <w:r>
-              <w:rPr>
-                <w:rFonts w:ascii="Times New Roman" w:cs="Times New Roman" w:eastAsia="Times New Roman" w:hAnsi="Times New Roman"/>
-                <w:b w:val="1"/>
-                <w:bCs w:val="1"/>
-                <w:i w:val="0"/>
-                <w:iCs w:val="0"/>
-                <w:strike w:val="0"/>
-                <w:color w:val="000000"/>
-                <w:sz w:val="16"/>
-                <w:szCs w:val="16"/>
-                <w:u w:val="none"/>
-                <w:rtl w:val="0"/>
-              </w:rPr>
-              <w:t xml:space="preserve">) </w:t>
-            </w:r>
-            <w:r>
-              <w:rPr>
-                <w:rFonts w:ascii="Times New Roman" w:cs="Times New Roman" w:eastAsia="Times New Roman" w:hAnsi="Times New Roman"/>
-                <w:b w:val="0"/>
-                <w:bCs w:val="0"/>
-                <w:i w:val="0"/>
-                <w:iCs w:val="0"/>
-                <w:strike w:val="0"/>
-                <w:color w:val="000000"/>
-                <w:sz w:val="16"/>
-                <w:szCs w:val="16"/>
-                <w:u w:val="none"/>
-                <w:rtl w:val="0"/>
-              </w:rPr>
-              <w:t xml:space="preserve">UNIDADE – DPC (diária e combustível serão custeados pela DPC). </w:t>
-            </w:r>
-            <w:r>
-              <w:rPr>
-                <w:rtl w:val="0"/>
-              </w:rPr>
-            </w:r>
-          </w:p>
-          <w:p>
-            <w:pPr>
-              <w:spacing w:after="0" w:before="7" w:lineRule="auto"/>
-              <w:ind w:left="0" w:right="0" w:firstLine="0"/>
-              <w:jc w:val="left"/>
-              <w:rPr/>
-            </w:pPr>
-            <w:r>
-              <w:rPr>
-                <w:rFonts w:ascii="Times New Roman" w:cs="Times New Roman" w:eastAsia="Times New Roman" w:hAnsi="Times New Roman"/>
-                <w:b w:val="1"/>
-                <w:bCs w:val="1"/>
-                <w:i w:val="0"/>
-                <w:iCs w:val="0"/>
-                <w:strike w:val="0"/>
-                <w:color w:val="000000"/>
-                <w:sz w:val="16"/>
-                <w:szCs w:val="16"/>
-                <w:u w:val="none"/>
-                <w:rtl w:val="0"/>
-              </w:rPr>
-              <w:t xml:space="preserve">( ) </w:t>
-            </w:r>
-            <w:r>
-              <w:rPr>
-                <w:rFonts w:ascii="Times New Roman" w:cs="Times New Roman" w:eastAsia="Times New Roman" w:hAnsi="Times New Roman"/>
-                <w:b w:val="0"/>
-                <w:bCs w:val="0"/>
-                <w:i w:val="0"/>
-                <w:iCs w:val="0"/>
-                <w:strike w:val="0"/>
-                <w:color w:val="000000"/>
-                <w:sz w:val="16"/>
-                <w:szCs w:val="16"/>
-                <w:u w:val="none"/>
-                <w:rtl w:val="0"/>
-              </w:rPr>
-              <w:t xml:space="preserve">OUTRA INSTITUIÇÃO </w:t>
-            </w:r>
-            <w:r>
-              <w:rPr>
-                <w:rtl w:val="0"/>
-              </w:rPr>
-            </w:r>
-          </w:p>
-          <w:p>
-            <w:pPr>
               <w:ind w:left="0" w:firstLine="0"/>
               <w:jc w:val="left"/>
               <w:rPr/>
@@ -1875,32 +1748,11 @@
                 <w:rFonts w:ascii="Times New Roman" w:cs="Times New Roman" w:eastAsia="Times New Roman" w:hAnsi="Times New Roman"/>
                 <w:b w:val="1"/>
                 <w:bCs w:val="1"/>
-                <w:i w:val="0"/>
-                <w:iCs w:val="0"/>
-                <w:strike w:val="0"/>
-                <w:color w:val="000000"/>
-                <w:sz w:val="16"/>
-                <w:szCs w:val="16"/>
-                <w:u w:val="none"/>
-                <w:rtl w:val="0"/>
-              </w:rPr>
-              <w:t xml:space="preserve">( ) </w:t>
-            </w:r>
-            <w:r>
-              <w:rPr>
-                <w:rFonts w:ascii="Times New Roman" w:cs="Times New Roman" w:eastAsia="Times New Roman" w:hAnsi="Times New Roman"/>
-                <w:b w:val="0"/>
-                <w:bCs w:val="0"/>
-                <w:i w:val="0"/>
-                <w:iCs w:val="0"/>
-                <w:strike w:val="0"/>
-                <w:color w:val="000000"/>
-                <w:sz w:val="16"/>
-                <w:szCs w:val="16"/>
-                <w:u w:val="none"/>
-                <w:rtl w:val="0"/>
-              </w:rPr>
-              <w:t xml:space="preserve">Com ônus limitados aos próprios vencimentos</w:t>
+                <w:sz w:val="16"/>
+                <w:szCs w:val="16"/>
+                <w:rtl w:val="0"/>
+              </w:rPr>
+              <w:t xml:space="preserve">{{custo}}</w:t>
             </w:r>
             <w:r>
               <w:rPr>
@@ -1944,31 +1796,15 @@
                 <w:u w:val="none"/>
                 <w:rtl w:val="0"/>
               </w:rPr>
-              <w:t xml:space="preserve">Motivo da Viagem: {{motivo}} na cidade de </w:t>
-            </w:r>
-            <w:r>
-              <w:rPr>
-                <w:rFonts w:ascii="Times New Roman" w:cs="Times New Roman" w:eastAsia="Times New Roman" w:hAnsi="Times New Roman"/>
-                <w:b w:val="1"/>
-                <w:bCs w:val="1"/>
-                <w:sz w:val="16"/>
-                <w:szCs w:val="16"/>
-                <w:rtl w:val="0"/>
-              </w:rPr>
-              <w:t xml:space="preserve">{{destinos_bloco}}</w:t>
-            </w:r>
-            <w:r>
-              <w:rPr>
-                <w:rFonts w:ascii="Times New Roman" w:cs="Times New Roman" w:eastAsia="Times New Roman" w:hAnsi="Times New Roman"/>
-                <w:b w:val="1"/>
-                <w:bCs w:val="1"/>
-                <w:i w:val="0"/>
-                <w:iCs w:val="0"/>
-                <w:strike w:val="0"/>
-                <w:color w:val="000000"/>
-                <w:sz w:val="16"/>
-                <w:szCs w:val="16"/>
-                <w:u w:val="none"/>
+              <w:t xml:space="preserve">Motivo da Viagem: {{motivo}}</w:t>
+            </w:r>
+            <w:r>
+              <w:rPr>
+                <w:rFonts w:ascii="Times New Roman" w:cs="Times New Roman" w:eastAsia="Times New Roman" w:hAnsi="Times New Roman"/>
+                <w:b w:val="1"/>
+                <w:bCs w:val="1"/>
+                <w:sz w:val="16"/>
+                <w:szCs w:val="16"/>
                 <w:rtl w:val="0"/>
               </w:rPr>
               <w:t xml:space="preserve">.</w:t>
@@ -2055,7 +1891,18 @@
         <w:spacing w:after="0" w:before="0" w:lineRule="auto"/>
         <w:ind w:left="0" w:right="0" w:firstLine="0"/>
         <w:jc w:val="center"/>
-        <w:rPr/>
+        <w:rPr>
+          <w:rFonts w:ascii="Times New Roman" w:cs="Times New Roman" w:eastAsia="Times New Roman" w:hAnsi="Times New Roman"/>
+          <w:b w:val="1"/>
+          <w:bCs w:val="1"/>
+          <w:i w:val="0"/>
+          <w:iCs w:val="0"/>
+          <w:strike w:val="0"/>
+          <w:color w:val="000000"/>
+          <w:sz w:val="16"/>
+          <w:szCs w:val="16"/>
+          <w:u w:val="none"/>
+        </w:rPr>
       </w:pPr>
       <w:r>
         <w:rPr>
@@ -2089,6 +1936,20 @@
         </w:rPr>
         <w:t xml:space="preserve">, </w:t>
       </w:r>
+    </w:p>
+    <w:p>
+      <w:pPr>
+        <w:spacing w:after="0" w:before="0" w:lineRule="auto"/>
+        <w:ind w:left="0" w:right="0" w:firstLine="0"/>
+        <w:jc w:val="center"/>
+        <w:rPr>
+          <w:rFonts w:ascii="Times New Roman" w:cs="Times New Roman" w:eastAsia="Times New Roman" w:hAnsi="Times New Roman"/>
+          <w:b w:val="1"/>
+          <w:bCs w:val="1"/>
+          <w:sz w:val="8"/>
+          <w:szCs w:val="8"/>
+        </w:rPr>
+      </w:pPr>
       <w:r>
         <w:rPr>
           <w:rtl w:val="0"/>
@@ -2115,7 +1976,7 @@
           <w:szCs w:val="16"/>
           <w:rtl w:val="0"/>
         </w:rPr>
-        <w:t xml:space="preserve">{{nome_chefia}}</w:t>
+        <w:t xml:space="preserve">{{assinante_nome}}</w:t>
       </w:r>
     </w:p>
     <w:p>
@@ -2138,7 +1999,7 @@
           <w:szCs w:val="16"/>
           <w:rtl w:val="0"/>
         </w:rPr>
-        <w:t xml:space="preserve">{{cargo_chefia}}</w:t>
+        <w:t xml:space="preserve">{{assinante_cargo}}</w:t>
       </w:r>
     </w:p>
     <w:p>
@@ -2313,12 +2174,12 @@
         <wp:inline distB="0" distT="0" distL="114300" distR="114300">
           <wp:extent cx="929640" cy="162560"/>
           <wp:effectExtent b="0" l="0" r="0" t="0"/>
-          <wp:docPr id="2" name="image1.png"/>
+          <wp:docPr id="2" name="image2.png"/>
           <a:graphic>
             <a:graphicData uri="http://schemas.openxmlformats.org/drawingml/2006/picture">
               <pic:pic>
                 <pic:nvPicPr>
-                  <pic:cNvPr id="0" name="image1.png"/>
+                  <pic:cNvPr id="0" name="image2.png"/>
                   <pic:cNvPicPr preferRelativeResize="0"/>
                 </pic:nvPicPr>
                 <pic:blipFill>
@@ -2372,7 +2233,7 @@
         <w:szCs w:val="14"/>
         <w:rtl w:val="0"/>
       </w:rPr>
-      <w:t xml:space="preserve">Assessoria de Comunicação Social - Avenida Iguaçú, 470- Rebouças – Curitiba-PR – CEP 80.230-020:  Fone: 41-3235-6476 – e-mail:comunicacaopc.pr.gov.br</w:t>
+      <w:t xml:space="preserve">{{unidade_rodape}} - {{endereco}} {{telefone}} – {{email}}</w:t>
     </w:r>
     <w:r>
       <w:rPr>
@@ -2411,12 +2272,12 @@
           <wp:extent cx="709613" cy="896353"/>
           <wp:effectExtent b="0" l="0" r="0" t="0"/>
           <wp:wrapNone/>
-          <wp:docPr id="1" name="image2.png"/>
+          <wp:docPr id="1" name="image1.png"/>
           <a:graphic>
             <a:graphicData uri="http://schemas.openxmlformats.org/drawingml/2006/picture">
               <pic:pic>
                 <pic:nvPicPr>
-                  <pic:cNvPr id="0" name="image2.png"/>
+                  <pic:cNvPr id="0" name="image1.png"/>
                   <pic:cNvPicPr preferRelativeResize="0"/>
                 </pic:nvPicPr>
                 <pic:blipFill>
@@ -2538,7 +2399,7 @@
         <w:szCs w:val="21"/>
         <w:rtl w:val="0"/>
       </w:rPr>
-      <w:t xml:space="preserve"> POLÍCIA CIVIL DO PARANÁ ASSESSORIA DE COMUNICAÇÃO SOCIAL </w:t>
+      <w:t xml:space="preserve"> POLÍCIA CIVIL DO PARANÁ {{unidade}}</w:t>
     </w:r>
     <w:r>
       <w:rPr>

</xml_diff>

<commit_message>
salvar para futuras alterações e correções
</commit_message>
<xml_diff>
--- a/viagens/documents/oficio_model.docx
+++ b/viagens/documents/oficio_model.docx
@@ -5,7 +5,7 @@
     <w:p>
       <w:pPr>
         <w:spacing w:after="0" w:before="0" w:line="276" w:lineRule="auto"/>
-        <w:ind w:left="-141.73228346456688" w:right="14.88188976378126" w:firstLine="0"/>
+        <w:ind w:left="0" w:right="14.88188976378126" w:firstLine="0"/>
         <w:jc w:val="left"/>
         <w:rPr>
           <w:sz w:val="12"/>
@@ -78,7 +78,7 @@
                 <w:u w:val="none"/>
                 <w:rtl w:val="0"/>
               </w:rPr>
-              <w:t xml:space="preserve">Ofício N .º {{oficio}}/{{ano}} {{assunto_oficio}}</w:t>
+              <w:t xml:space="preserve">Ofício N .º {{oficio}} {{assunto_oficio}}</w:t>
             </w:r>
             <w:r>
               <w:rPr>
@@ -1706,35 +1706,17 @@
         </w:trPr>
         <w:tc>
           <w:tcPr>
+            <w:tcMar>
+              <w:top w:w="113.38582677165356" w:type="dxa"/>
+              <w:left w:w="113.38582677165356" w:type="dxa"/>
+              <w:bottom w:w="113.38582677165356" w:type="dxa"/>
+              <w:right w:w="113.38582677165356" w:type="dxa"/>
+            </w:tcMar>
             <w:vAlign w:val="center"/>
           </w:tcPr>
           <w:p>
-            <w:pPr>
-              <w:spacing w:after="0" w:before="0" w:lineRule="auto"/>
-              <w:ind w:left="0" w:right="0" w:firstLine="0"/>
-              <w:jc w:val="left"/>
-              <w:rPr/>
-            </w:pPr>
-            <w:r>
-              <w:rPr>
-                <w:rFonts w:ascii="Times New Roman" w:cs="Times New Roman" w:eastAsia="Times New Roman" w:hAnsi="Times New Roman"/>
-                <w:b w:val="1"/>
-                <w:bCs w:val="1"/>
-                <w:i w:val="0"/>
-                <w:iCs w:val="0"/>
-                <w:strike w:val="0"/>
-                <w:color w:val="000000"/>
-                <w:sz w:val="16"/>
-                <w:szCs w:val="16"/>
-                <w:u w:val="none"/>
-                <w:rtl w:val="0"/>
-              </w:rPr>
-              <w:t xml:space="preserve">Custos: Informar qual entidade custeará as diárias (hospedagem/alimentação) e deslocamento; </w:t>
-            </w:r>
-            <w:r>
-              <w:rPr>
-                <w:rtl w:val="0"/>
-              </w:rPr>
+            <w:r>
+              <w:t>Custos: Informar qual entidade custeara as diarias (hospedagem/alimentacao) e deslocamento;</w:t>
             </w:r>
           </w:p>
           <w:p>
@@ -1796,7 +1778,7 @@
                 <w:u w:val="none"/>
                 <w:rtl w:val="0"/>
               </w:rPr>
-              <w:t xml:space="preserve">Motivo da Viagem: {{motivo}}</w:t>
+              <w:t>Motivo da Viagem: {{motivo}}.</w:t>
             </w:r>
             <w:r>
               <w:rPr>
@@ -1807,7 +1789,6 @@
                 <w:szCs w:val="16"/>
                 <w:rtl w:val="0"/>
               </w:rPr>
-              <w:t xml:space="preserve">.</w:t>
             </w:r>
             <w:r>
               <w:rPr>
@@ -1963,6 +1944,29 @@
           <w:rFonts w:ascii="Times New Roman" w:cs="Times New Roman" w:eastAsia="Times New Roman" w:hAnsi="Times New Roman"/>
           <w:b w:val="1"/>
           <w:bCs w:val="1"/>
+          <w:sz w:val="18"/>
+          <w:szCs w:val="18"/>
+        </w:rPr>
+      </w:pPr>
+      <w:r>
+        <w:rPr>
+          <w:rFonts w:ascii="Times New Roman" w:cs="Times New Roman" w:eastAsia="Times New Roman" w:hAnsi="Times New Roman"/>
+          <w:b w:val="1"/>
+          <w:bCs w:val="1"/>
+          <w:sz w:val="18"/>
+          <w:szCs w:val="18"/>
+          <w:rtl w:val="0"/>
+        </w:rPr>
+        <w:t xml:space="preserve">{{nome_chefia}}</w:t>
+      </w:r>
+    </w:p>
+    <w:p>
+      <w:pPr>
+        <w:jc w:val="center"/>
+        <w:rPr>
+          <w:rFonts w:ascii="Times New Roman" w:cs="Times New Roman" w:eastAsia="Times New Roman" w:hAnsi="Times New Roman"/>
+          <w:b w:val="1"/>
+          <w:bCs w:val="1"/>
           <w:sz w:val="16"/>
           <w:szCs w:val="16"/>
         </w:rPr>
@@ -1976,30 +1980,7 @@
           <w:szCs w:val="16"/>
           <w:rtl w:val="0"/>
         </w:rPr>
-        <w:t xml:space="preserve">{{assinante_nome}}</w:t>
-      </w:r>
-    </w:p>
-    <w:p>
-      <w:pPr>
-        <w:jc w:val="center"/>
-        <w:rPr>
-          <w:rFonts w:ascii="Times New Roman" w:cs="Times New Roman" w:eastAsia="Times New Roman" w:hAnsi="Times New Roman"/>
-          <w:b w:val="1"/>
-          <w:bCs w:val="1"/>
-          <w:sz w:val="16"/>
-          <w:szCs w:val="16"/>
-        </w:rPr>
-      </w:pPr>
-      <w:r>
-        <w:rPr>
-          <w:rFonts w:ascii="Times New Roman" w:cs="Times New Roman" w:eastAsia="Times New Roman" w:hAnsi="Times New Roman"/>
-          <w:b w:val="1"/>
-          <w:bCs w:val="1"/>
-          <w:sz w:val="16"/>
-          <w:szCs w:val="16"/>
-          <w:rtl w:val="0"/>
-        </w:rPr>
-        <w:t xml:space="preserve">{{assinante_cargo}}</w:t>
+        <w:t xml:space="preserve">{{cargo_chefia}}</w:t>
       </w:r>
     </w:p>
     <w:p>
@@ -2233,7 +2214,7 @@
         <w:szCs w:val="14"/>
         <w:rtl w:val="0"/>
       </w:rPr>
-      <w:t xml:space="preserve">{{unidade_rodape}} - {{endereco}} {{telefone}} – {{email}}</w:t>
+      <w:t>{{unidade_rodape}}- {{endereco}}  {{telefone}} – {{email}}</w:t>
     </w:r>
     <w:r>
       <w:rPr>

</xml_diff>

<commit_message>
finalizado a parte de criação de oficios
</commit_message>
<xml_diff>
--- a/viagens/documents/oficio_model.docx
+++ b/viagens/documents/oficio_model.docx
@@ -47,11 +47,17 @@
       <w:tr>
         <w:trPr>
           <w:cantSplit w:val="0"/>
-          <w:trHeight w:val="390" w:hRule="atLeast"/>
+          <w:trHeight w:val="48.984375" w:hRule="atLeast"/>
           <w:tblHeader w:val="0"/>
         </w:trPr>
         <w:tc>
           <w:tcPr>
+            <w:tcMar>
+              <w:top w:w="113.38582677165356" w:type="dxa"/>
+              <w:left w:w="113.38582677165356" w:type="dxa"/>
+              <w:bottom w:w="113.38582677165356" w:type="dxa"/>
+              <w:right w:w="113.38582677165356" w:type="dxa"/>
+            </w:tcMar>
             <w:vAlign w:val="center"/>
           </w:tcPr>
           <w:p>
@@ -78,7 +84,32 @@
                 <w:u w:val="none"/>
                 <w:rtl w:val="0"/>
               </w:rPr>
-              <w:t xml:space="preserve">Ofício N .º {{oficio}} {{assunto_oficio}}</w:t>
+              <w:t xml:space="preserve">Ofício N</w:t>
+            </w:r>
+            <w:r>
+              <w:rPr>
+                <w:rFonts w:ascii="Times New Roman" w:cs="Times New Roman" w:eastAsia="Times New Roman" w:hAnsi="Times New Roman"/>
+                <w:sz w:val="16"/>
+                <w:szCs w:val="16"/>
+                <w:rtl w:val="0"/>
+              </w:rPr>
+              <w:t xml:space="preserve">°</w:t>
+            </w:r>
+            <w:r>
+              <w:rPr>
+                <w:rFonts w:ascii="Times New Roman" w:cs="Times New Roman" w:eastAsia="Times New Roman" w:hAnsi="Times New Roman"/>
+                <w:b w:val="0"/>
+                <w:bCs w:val="0"/>
+                <w:i w:val="0"/>
+                <w:iCs w:val="0"/>
+                <w:strike w:val="0"/>
+                <w:color w:val="000000"/>
+                <w:sz w:val="16"/>
+                <w:szCs w:val="16"/>
+                <w:u w:val="none"/>
+                <w:rtl w:val="0"/>
+              </w:rPr>
+              <w:t xml:space="preserve"> {{oficio}} {{assunto_oficio}}</w:t>
             </w:r>
             <w:r>
               <w:rPr>
@@ -89,6 +120,12 @@
         </w:tc>
         <w:tc>
           <w:tcPr>
+            <w:tcMar>
+              <w:top w:w="113.38582677165356" w:type="dxa"/>
+              <w:left w:w="113.38582677165356" w:type="dxa"/>
+              <w:bottom w:w="113.38582677165356" w:type="dxa"/>
+              <w:right w:w="113.38582677165356" w:type="dxa"/>
+            </w:tcMar>
             <w:vAlign w:val="center"/>
           </w:tcPr>
           <w:p>
@@ -128,11 +165,17 @@
       <w:tr>
         <w:trPr>
           <w:cantSplit w:val="0"/>
-          <w:trHeight w:val="390" w:hRule="atLeast"/>
+          <w:trHeight w:val="138.984375" w:hRule="atLeast"/>
           <w:tblHeader w:val="0"/>
         </w:trPr>
         <w:tc>
           <w:tcPr>
+            <w:tcMar>
+              <w:top w:w="113.38582677165356" w:type="dxa"/>
+              <w:left w:w="113.38582677165356" w:type="dxa"/>
+              <w:bottom w:w="113.38582677165356" w:type="dxa"/>
+              <w:right w:w="113.38582677165356" w:type="dxa"/>
+            </w:tcMar>
             <w:vAlign w:val="center"/>
           </w:tcPr>
           <w:p>
@@ -178,6 +221,12 @@
         </w:tc>
         <w:tc>
           <w:tcPr>
+            <w:tcMar>
+              <w:top w:w="113.38582677165356" w:type="dxa"/>
+              <w:left w:w="113.38582677165356" w:type="dxa"/>
+              <w:bottom w:w="113.38582677165356" w:type="dxa"/>
+              <w:right w:w="113.38582677165356" w:type="dxa"/>
+            </w:tcMar>
             <w:vAlign w:val="center"/>
           </w:tcPr>
           <w:p>
@@ -228,11 +277,17 @@
       <w:tr>
         <w:trPr>
           <w:cantSplit w:val="0"/>
-          <w:trHeight w:val="390" w:hRule="atLeast"/>
+          <w:trHeight w:val="138.984375" w:hRule="atLeast"/>
           <w:tblHeader w:val="0"/>
         </w:trPr>
         <w:tc>
           <w:tcPr>
+            <w:tcMar>
+              <w:top w:w="113.38582677165356" w:type="dxa"/>
+              <w:left w:w="113.38582677165356" w:type="dxa"/>
+              <w:bottom w:w="113.38582677165356" w:type="dxa"/>
+              <w:right w:w="113.38582677165356" w:type="dxa"/>
+            </w:tcMar>
             <w:vAlign w:val="center"/>
           </w:tcPr>
           <w:p>
@@ -270,6 +325,12 @@
         </w:tc>
         <w:tc>
           <w:tcPr>
+            <w:tcMar>
+              <w:top w:w="113.38582677165356" w:type="dxa"/>
+              <w:left w:w="113.38582677165356" w:type="dxa"/>
+              <w:bottom w:w="113.38582677165356" w:type="dxa"/>
+              <w:right w:w="113.38582677165356" w:type="dxa"/>
+            </w:tcMar>
             <w:vAlign w:val="center"/>
           </w:tcPr>
           <w:p>
@@ -469,16 +530,16 @@
       <w:tr>
         <w:trPr>
           <w:cantSplit w:val="0"/>
-          <w:trHeight w:val="600" w:hRule="atLeast"/>
+          <w:trHeight w:val="292.96875" w:hRule="atLeast"/>
           <w:tblHeader w:val="1"/>
         </w:trPr>
         <w:tc>
           <w:tcPr>
             <w:tcMar>
-              <w:top w:w="56.69291338582678" w:type="dxa"/>
-              <w:left w:w="56.69291338582678" w:type="dxa"/>
-              <w:bottom w:w="56.69291338582678" w:type="dxa"/>
-              <w:right w:w="56.69291338582678" w:type="dxa"/>
+              <w:top w:w="113.38582677165356" w:type="dxa"/>
+              <w:left w:w="113.38582677165356" w:type="dxa"/>
+              <w:bottom w:w="113.38582677165356" w:type="dxa"/>
+              <w:right w:w="113.38582677165356" w:type="dxa"/>
             </w:tcMar>
             <w:vAlign w:val="center"/>
           </w:tcPr>
@@ -514,10 +575,10 @@
         <w:tc>
           <w:tcPr>
             <w:tcMar>
-              <w:top w:w="56.69291338582678" w:type="dxa"/>
-              <w:left w:w="56.69291338582678" w:type="dxa"/>
-              <w:bottom w:w="56.69291338582678" w:type="dxa"/>
-              <w:right w:w="56.69291338582678" w:type="dxa"/>
+              <w:top w:w="113.38582677165356" w:type="dxa"/>
+              <w:left w:w="113.38582677165356" w:type="dxa"/>
+              <w:bottom w:w="113.38582677165356" w:type="dxa"/>
+              <w:right w:w="113.38582677165356" w:type="dxa"/>
             </w:tcMar>
             <w:vAlign w:val="center"/>
           </w:tcPr>
@@ -554,10 +615,10 @@
         <w:tc>
           <w:tcPr>
             <w:tcMar>
-              <w:top w:w="56.69291338582678" w:type="dxa"/>
-              <w:left w:w="56.69291338582678" w:type="dxa"/>
-              <w:bottom w:w="56.69291338582678" w:type="dxa"/>
-              <w:right w:w="56.69291338582678" w:type="dxa"/>
+              <w:top w:w="113.38582677165356" w:type="dxa"/>
+              <w:left w:w="113.38582677165356" w:type="dxa"/>
+              <w:bottom w:w="113.38582677165356" w:type="dxa"/>
+              <w:right w:w="113.38582677165356" w:type="dxa"/>
             </w:tcMar>
             <w:vAlign w:val="center"/>
           </w:tcPr>
@@ -597,10 +658,10 @@
         <w:tc>
           <w:tcPr>
             <w:tcMar>
-              <w:top w:w="56.69291338582678" w:type="dxa"/>
-              <w:left w:w="56.69291338582678" w:type="dxa"/>
-              <w:bottom w:w="56.69291338582678" w:type="dxa"/>
-              <w:right w:w="56.69291338582678" w:type="dxa"/>
+              <w:top w:w="113.38582677165356" w:type="dxa"/>
+              <w:left w:w="113.38582677165356" w:type="dxa"/>
+              <w:bottom w:w="113.38582677165356" w:type="dxa"/>
+              <w:right w:w="113.38582677165356" w:type="dxa"/>
             </w:tcMar>
             <w:vAlign w:val="center"/>
           </w:tcPr>
@@ -660,7 +721,7 @@
       <w:tr>
         <w:trPr>
           <w:cantSplit w:val="0"/>
-          <w:trHeight w:val="600" w:hRule="atLeast"/>
+          <w:trHeight w:val="108.984375" w:hRule="atLeast"/>
           <w:tblHeader w:val="0"/>
         </w:trPr>
         <w:tc>
@@ -674,6 +735,7 @@
           </w:tcPr>
           <w:p>
             <w:pPr>
+              <w:ind w:left="0" w:firstLine="0"/>
               <w:rPr>
                 <w:rFonts w:ascii="Times New Roman" w:cs="Times New Roman" w:eastAsia="Times New Roman" w:hAnsi="Times New Roman"/>
                 <w:sz w:val="16"/>
@@ -871,11 +933,17 @@
       <w:tr>
         <w:trPr>
           <w:cantSplit w:val="0"/>
-          <w:trHeight w:val="570" w:hRule="atLeast"/>
+          <w:trHeight w:val="232.96875" w:hRule="atLeast"/>
           <w:tblHeader w:val="0"/>
         </w:trPr>
         <w:tc>
           <w:tcPr>
+            <w:tcMar>
+              <w:top w:w="113.38582677165356" w:type="dxa"/>
+              <w:left w:w="113.38582677165356" w:type="dxa"/>
+              <w:bottom w:w="113.38582677165356" w:type="dxa"/>
+              <w:right w:w="113.38582677165356" w:type="dxa"/>
+            </w:tcMar>
             <w:vAlign w:val="center"/>
           </w:tcPr>
           <w:p>
@@ -912,6 +980,12 @@
         </w:tc>
         <w:tc>
           <w:tcPr>
+            <w:tcMar>
+              <w:top w:w="113.38582677165356" w:type="dxa"/>
+              <w:left w:w="113.38582677165356" w:type="dxa"/>
+              <w:bottom w:w="113.38582677165356" w:type="dxa"/>
+              <w:right w:w="113.38582677165356" w:type="dxa"/>
+            </w:tcMar>
             <w:vAlign w:val="center"/>
           </w:tcPr>
           <w:p>
@@ -937,7 +1011,7 @@
                 <w:u w:val="none"/>
                 <w:rtl w:val="0"/>
               </w:rPr>
-              <w:t xml:space="preserve">N° {{diarias_x}}diárias</w:t>
+              <w:t xml:space="preserve">N° {{diarias_x}} diárias</w:t>
             </w:r>
             <w:r>
               <w:rPr>
@@ -948,10 +1022,17 @@
         </w:tc>
         <w:tc>
           <w:tcPr>
+            <w:tcMar>
+              <w:top w:w="113.38582677165356" w:type="dxa"/>
+              <w:left w:w="113.38582677165356" w:type="dxa"/>
+              <w:bottom w:w="113.38582677165356" w:type="dxa"/>
+              <w:right w:w="113.38582677165356" w:type="dxa"/>
+            </w:tcMar>
             <w:vAlign w:val="center"/>
           </w:tcPr>
           <w:p>
             <w:pPr>
+              <w:ind w:left="0" w:firstLine="0"/>
               <w:jc w:val="left"/>
               <w:rPr>
                 <w:rFonts w:ascii="Arial" w:cs="Arial" w:eastAsia="Arial" w:hAnsi="Arial"/>
@@ -1082,19 +1163,19 @@
         <w:tblLook w:val="0600"/>
       </w:tblPr>
       <w:tblGrid>
-        <w:gridCol w:w="5610"/>
-        <w:gridCol w:w="5400"/>
+        <w:gridCol w:w="5580"/>
+        <w:gridCol w:w="5430"/>
         <w:tblGridChange w:id="0">
           <w:tblGrid>
-            <w:gridCol w:w="5610"/>
-            <w:gridCol w:w="5400"/>
+            <w:gridCol w:w="5580"/>
+            <w:gridCol w:w="5430"/>
           </w:tblGrid>
         </w:tblGridChange>
       </w:tblGrid>
       <w:tr>
         <w:trPr>
           <w:cantSplit w:val="0"/>
-          <w:trHeight w:val="450" w:hRule="atLeast"/>
+          <w:trHeight w:val="108.984375" w:hRule="atLeast"/>
           <w:tblHeader w:val="0"/>
         </w:trPr>
         <w:tc>
@@ -1109,6 +1190,7 @@
           </w:tcPr>
           <w:p>
             <w:pPr>
+              <w:ind w:left="141.73228346456688" w:firstLine="0"/>
               <w:jc w:val="left"/>
               <w:rPr>
                 <w:rFonts w:ascii="Times New Roman" w:cs="Times New Roman" w:eastAsia="Times New Roman" w:hAnsi="Times New Roman"/>
@@ -1153,6 +1235,7 @@
           </w:tcPr>
           <w:p>
             <w:pPr>
+              <w:ind w:left="141.7322834645671" w:firstLine="0"/>
               <w:jc w:val="left"/>
               <w:rPr>
                 <w:rFonts w:ascii="Arial" w:cs="Arial" w:eastAsia="Arial" w:hAnsi="Arial"/>
@@ -1291,14 +1374,14 @@
       </w:tblPr>
       <w:tblGrid>
         <w:gridCol w:w="2850"/>
-        <w:gridCol w:w="2745"/>
-        <w:gridCol w:w="2745"/>
+        <w:gridCol w:w="2730"/>
+        <w:gridCol w:w="2760"/>
         <w:gridCol w:w="2670"/>
         <w:tblGridChange w:id="0">
           <w:tblGrid>
             <w:gridCol w:w="2850"/>
-            <w:gridCol w:w="2745"/>
-            <w:gridCol w:w="2745"/>
+            <w:gridCol w:w="2730"/>
+            <w:gridCol w:w="2760"/>
             <w:gridCol w:w="2670"/>
           </w:tblGrid>
         </w:tblGridChange>
@@ -1306,15 +1389,17 @@
       <w:tr>
         <w:trPr>
           <w:cantSplit w:val="0"/>
-          <w:trHeight w:val="450" w:hRule="atLeast"/>
+          <w:trHeight w:val="168.984375" w:hRule="atLeast"/>
           <w:tblHeader w:val="0"/>
         </w:trPr>
         <w:tc>
           <w:tcPr>
             <w:gridSpan w:val="2"/>
             <w:tcMar>
-              <w:left w:w="0.0" w:type="dxa"/>
-              <w:right w:w="0.0" w:type="dxa"/>
+              <w:top w:w="113.38582677165356" w:type="dxa"/>
+              <w:left w:w="113.38582677165356" w:type="dxa"/>
+              <w:bottom w:w="113.38582677165356" w:type="dxa"/>
+              <w:right w:w="113.38582677165356" w:type="dxa"/>
             </w:tcMar>
             <w:vAlign w:val="center"/>
           </w:tcPr>
@@ -1347,8 +1432,10 @@
           <w:tcPr>
             <w:gridSpan w:val="2"/>
             <w:tcMar>
-              <w:left w:w="0.0" w:type="dxa"/>
-              <w:right w:w="0.0" w:type="dxa"/>
+              <w:top w:w="113.38582677165356" w:type="dxa"/>
+              <w:left w:w="113.38582677165356" w:type="dxa"/>
+              <w:bottom w:w="113.38582677165356" w:type="dxa"/>
+              <w:right w:w="113.38582677165356" w:type="dxa"/>
             </w:tcMar>
             <w:vAlign w:val="center"/>
           </w:tcPr>
@@ -1434,17 +1521,23 @@
       <w:tr>
         <w:trPr>
           <w:cantSplit w:val="0"/>
-          <w:trHeight w:val="750" w:hRule="atLeast"/>
+          <w:trHeight w:val="371.953125" w:hRule="atLeast"/>
           <w:tblHeader w:val="0"/>
         </w:trPr>
         <w:tc>
           <w:tcPr>
+            <w:tcMar>
+              <w:top w:w="113.38582677165356" w:type="dxa"/>
+              <w:left w:w="113.38582677165356" w:type="dxa"/>
+              <w:bottom w:w="113.38582677165356" w:type="dxa"/>
+              <w:right w:w="113.38582677165356" w:type="dxa"/>
+            </w:tcMar>
             <w:vAlign w:val="center"/>
           </w:tcPr>
           <w:p>
             <w:pPr>
               <w:spacing w:after="0" w:before="0" w:lineRule="auto"/>
-              <w:ind w:left="54" w:right="0" w:firstLine="0"/>
+              <w:ind w:left="0" w:right="0" w:firstLine="0"/>
               <w:jc w:val="left"/>
               <w:rPr/>
             </w:pPr>
@@ -1473,7 +1566,7 @@
           <w:p>
             <w:pPr>
               <w:spacing w:after="0" w:before="0" w:lineRule="auto"/>
-              <w:ind w:left="54" w:right="0" w:firstLine="0"/>
+              <w:ind w:left="0" w:right="0" w:firstLine="0"/>
               <w:jc w:val="left"/>
               <w:rPr/>
             </w:pPr>
@@ -1502,9 +1595,15 @@
           <w:p>
             <w:pPr>
               <w:spacing w:after="0" w:before="0" w:lineRule="auto"/>
-              <w:ind w:left="54" w:right="0" w:firstLine="0"/>
+              <w:ind w:left="0" w:right="0" w:firstLine="0"/>
               <w:jc w:val="left"/>
-              <w:rPr/>
+              <w:rPr>
+                <w:rFonts w:ascii="Times New Roman" w:cs="Times New Roman" w:eastAsia="Times New Roman" w:hAnsi="Times New Roman"/>
+                <w:b w:val="1"/>
+                <w:bCs w:val="1"/>
+                <w:sz w:val="16"/>
+                <w:szCs w:val="16"/>
+              </w:rPr>
             </w:pPr>
             <w:r>
               <w:rPr>
@@ -1533,37 +1632,16 @@
               </w:rPr>
               <w:t xml:space="preserve">{{motorista_formatado}}</w:t>
             </w:r>
-            <w:r>
-              <w:rPr>
-                <w:rtl w:val="0"/>
-              </w:rPr>
-            </w:r>
-            <w:r>
-              <w:br/>
-            </w:r>
-            <w:r>
-              <w:rPr>
-                <w:rFonts w:ascii="Times New Roman" w:hAnsi="Times New Roman"/>
-                <w:b/>
-                <w:sz w:val="32"/>
-              </w:rPr>
-              <w:t>Ofício do motorista: {{motorista_oficio}}</w:t>
-            </w:r>
-            <w:r>
-              <w:br/>
-            </w:r>
-            <w:r>
-              <w:rPr>
-                <w:rFonts w:ascii="Times New Roman" w:hAnsi="Times New Roman"/>
-                <w:b/>
-                <w:sz w:val="32"/>
-              </w:rPr>
-              <w:t>Protocolo do motorista: {{motorista_protocolo}}</w:t>
-            </w:r>
           </w:p>
         </w:tc>
         <w:tc>
           <w:tcPr>
+            <w:tcMar>
+              <w:top w:w="113.38582677165356" w:type="dxa"/>
+              <w:left w:w="113.38582677165356" w:type="dxa"/>
+              <w:bottom w:w="113.38582677165356" w:type="dxa"/>
+              <w:right w:w="113.38582677165356" w:type="dxa"/>
+            </w:tcMar>
             <w:vAlign w:val="center"/>
           </w:tcPr>
           <w:p>
@@ -1598,7 +1676,13 @@
             <w:pPr>
               <w:spacing w:after="0" w:before="0" w:lineRule="auto"/>
               <w:jc w:val="left"/>
-              <w:rPr/>
+              <w:rPr>
+                <w:rFonts w:ascii="Times New Roman" w:cs="Times New Roman" w:eastAsia="Times New Roman" w:hAnsi="Times New Roman"/>
+                <w:b w:val="1"/>
+                <w:bCs w:val="1"/>
+                <w:sz w:val="16"/>
+                <w:szCs w:val="16"/>
+              </w:rPr>
             </w:pPr>
             <w:r>
               <w:rPr>
@@ -1627,15 +1711,16 @@
               </w:rPr>
               <w:t xml:space="preserve">{{tipo_viatura}}</w:t>
             </w:r>
-            <w:r>
-              <w:rPr>
-                <w:rtl w:val="0"/>
-              </w:rPr>
-            </w:r>
           </w:p>
         </w:tc>
         <w:tc>
           <w:tcPr>
+            <w:tcMar>
+              <w:top w:w="113.38582677165356" w:type="dxa"/>
+              <w:left w:w="113.38582677165356" w:type="dxa"/>
+              <w:bottom w:w="113.38582677165356" w:type="dxa"/>
+              <w:right w:w="113.38582677165356" w:type="dxa"/>
+            </w:tcMar>
             <w:vAlign w:val="center"/>
           </w:tcPr>
           <w:p>
@@ -1723,7 +1808,6 @@
       <w:tr>
         <w:trPr>
           <w:cantSplit w:val="0"/>
-          <w:trHeight w:val="915" w:hRule="atLeast"/>
           <w:tblHeader w:val="0"/>
         </w:trPr>
         <w:tc>
@@ -1737,11 +1821,6 @@
             <w:vAlign w:val="center"/>
           </w:tcPr>
           <w:p>
-            <w:r>
-              <w:t>Custos: Informar qual entidade custeara as diarias (hospedagem/alimentacao) e deslocamento;</w:t>
-            </w:r>
-          </w:p>
-          <w:p>
             <w:pPr>
               <w:ind w:left="0" w:firstLine="0"/>
               <w:jc w:val="left"/>
@@ -1769,11 +1848,17 @@
       <w:tr>
         <w:trPr>
           <w:cantSplit w:val="0"/>
-          <w:trHeight w:val="435" w:hRule="atLeast"/>
+          <w:trHeight w:val="165" w:hRule="atLeast"/>
           <w:tblHeader w:val="0"/>
         </w:trPr>
         <w:tc>
           <w:tcPr>
+            <w:tcMar>
+              <w:top w:w="113.38582677165356" w:type="dxa"/>
+              <w:left w:w="113.38582677165356" w:type="dxa"/>
+              <w:bottom w:w="113.38582677165356" w:type="dxa"/>
+              <w:right w:w="113.38582677165356" w:type="dxa"/>
+            </w:tcMar>
             <w:vAlign w:val="center"/>
           </w:tcPr>
           <w:p>
@@ -1800,17 +1885,18 @@
                 <w:u w:val="none"/>
                 <w:rtl w:val="0"/>
               </w:rPr>
-              <w:t>Motivo da Viagem: {{motivo}}.</w:t>
-            </w:r>
-            <w:r>
-              <w:rPr>
-                <w:rFonts w:ascii="Times New Roman" w:cs="Times New Roman" w:eastAsia="Times New Roman" w:hAnsi="Times New Roman"/>
-                <w:b w:val="1"/>
-                <w:bCs w:val="1"/>
-                <w:sz w:val="16"/>
-                <w:szCs w:val="16"/>
-                <w:rtl w:val="0"/>
-              </w:rPr>
+              <w:t xml:space="preserve">Motivo da Viagem: {{motivo}</w:t>
+            </w:r>
+            <w:r>
+              <w:rPr>
+                <w:rFonts w:ascii="Times New Roman" w:cs="Times New Roman" w:eastAsia="Times New Roman" w:hAnsi="Times New Roman"/>
+                <w:b w:val="1"/>
+                <w:bCs w:val="1"/>
+                <w:sz w:val="16"/>
+                <w:szCs w:val="16"/>
+                <w:rtl w:val="0"/>
+              </w:rPr>
+              <w:t xml:space="preserve">}.</w:t>
             </w:r>
             <w:r>
               <w:rPr>
@@ -1823,11 +1909,17 @@
       <w:tr>
         <w:trPr>
           <w:cantSplit w:val="0"/>
-          <w:trHeight w:val="435" w:hRule="atLeast"/>
+          <w:trHeight w:val="75" w:hRule="atLeast"/>
           <w:tblHeader w:val="0"/>
         </w:trPr>
         <w:tc>
           <w:tcPr>
+            <w:tcMar>
+              <w:top w:w="113.38582677165356" w:type="dxa"/>
+              <w:left w:w="113.38582677165356" w:type="dxa"/>
+              <w:bottom w:w="113.38582677165356" w:type="dxa"/>
+              <w:right w:w="113.38582677165356" w:type="dxa"/>
+            </w:tcMar>
             <w:vAlign w:val="center"/>
           </w:tcPr>
           <w:p>
@@ -2236,7 +2328,7 @@
         <w:szCs w:val="14"/>
         <w:rtl w:val="0"/>
       </w:rPr>
-      <w:t>{{unidade_rodape}}- {{endereco}}  {{telefone}} – {{email}}</w:t>
+      <w:t xml:space="preserve">{{unidade_rodape}}- {{endereco}}  {{telefone}} – {{email}}</w:t>
     </w:r>
     <w:r>
       <w:rPr>

</xml_diff>